<commit_message>
Modifications du rapport de création
</commit_message>
<xml_diff>
--- a/Rapport_creation/G6_Butty_Fuchs_Rial_Creation.docx
+++ b/Rapport_creation/G6_Butty_Fuchs_Rial_Creation.docx
@@ -67,6 +67,7 @@
           <w:lang w:val="fr-FR"/>
         </w:rPr>
       </w:pPr>
+      <w:bookmarkStart w:id="0" w:name="_GoBack"/>
       <w:r>
         <w:rPr>
           <w:lang w:val="fr-FR"/>
@@ -80,41 +81,7 @@
         <w:t>e création</w:t>
       </w:r>
     </w:p>
-    <w:p>
-      <w:pPr>
-        <w:jc w:val="center"/>
-        <w:rPr>
-          <w:lang w:val="fr-FR"/>
-        </w:rPr>
-      </w:pPr>
-      <w:bookmarkStart w:id="0" w:name="OLE_LINK9"/>
-      <w:bookmarkStart w:id="1" w:name="OLE_LINK10"/>
-      <w:proofErr w:type="gramStart"/>
-      <w:r>
-        <w:rPr>
-          <w:highlight w:val="lightGray"/>
-          <w:lang w:val="fr-FR"/>
-        </w:rPr>
-        <w:t>à</w:t>
-      </w:r>
-      <w:proofErr w:type="gramEnd"/>
-      <w:r>
-        <w:rPr>
-          <w:highlight w:val="lightGray"/>
-          <w:lang w:val="fr-FR"/>
-        </w:rPr>
-        <w:t xml:space="preserve"> remplir par les soins du groupe</w:t>
-      </w:r>
-      <w:bookmarkEnd w:id="0"/>
-      <w:bookmarkEnd w:id="1"/>
-      <w:r>
-        <w:rPr>
-          <w:highlight w:val="lightGray"/>
-          <w:lang w:val="fr-FR"/>
-        </w:rPr>
-        <w:t>.</w:t>
-      </w:r>
-    </w:p>
+    <w:bookmarkEnd w:id="0"/>
     <w:p>
       <w:pPr>
         <w:jc w:val="center"/>
@@ -424,8 +391,8 @@
           <w:lang w:val="fr-FR"/>
         </w:rPr>
       </w:pPr>
-      <w:bookmarkStart w:id="2" w:name="OLE_LINK27"/>
-      <w:bookmarkStart w:id="3" w:name="OLE_LINK28"/>
+      <w:bookmarkStart w:id="1" w:name="OLE_LINK27"/>
+      <w:bookmarkStart w:id="2" w:name="OLE_LINK28"/>
       <w:r>
         <w:rPr>
           <w:b/>
@@ -435,8 +402,8 @@
         <w:t>Table des matières</w:t>
       </w:r>
     </w:p>
+    <w:bookmarkEnd w:id="1"/>
     <w:bookmarkEnd w:id="2"/>
-    <w:bookmarkEnd w:id="3"/>
     <w:p>
       <w:pPr>
         <w:pStyle w:val="TM1"/>
@@ -1399,7 +1366,7 @@
           <w:lang w:val="fr-FR"/>
         </w:rPr>
       </w:pPr>
-      <w:bookmarkStart w:id="4" w:name="_Toc509500073"/>
+      <w:bookmarkStart w:id="3" w:name="_Toc509500073"/>
       <w:r>
         <w:rPr>
           <w:lang w:val="fr-FR"/>
@@ -1407,7 +1374,7 @@
         <w:lastRenderedPageBreak/>
         <w:t>Diagramme de cas d’utilisation</w:t>
       </w:r>
-      <w:bookmarkEnd w:id="4"/>
+      <w:bookmarkEnd w:id="3"/>
     </w:p>
     <w:p>
       <w:pPr>
@@ -1519,8 +1486,6 @@
         </w:rPr>
         <w:t>Si l’utilisateur s’est déjà enregistré sur la plateforme, il peut se loguer afin d’accéder à son espace personnel.</w:t>
       </w:r>
-      <w:bookmarkStart w:id="5" w:name="_GoBack"/>
-      <w:bookmarkEnd w:id="5"/>
     </w:p>
     <w:p>
       <w:pPr>
@@ -1648,7 +1613,7 @@
           <w:lang w:val="fr-FR"/>
         </w:rPr>
       </w:pPr>
-      <w:bookmarkStart w:id="6" w:name="_Toc509500074"/>
+      <w:bookmarkStart w:id="4" w:name="_Toc509500074"/>
       <w:r>
         <w:rPr>
           <w:lang w:val="fr-FR"/>
@@ -1656,7 +1621,7 @@
         <w:lastRenderedPageBreak/>
         <w:t>Description des acteurs</w:t>
       </w:r>
-      <w:bookmarkEnd w:id="6"/>
+      <w:bookmarkEnd w:id="4"/>
     </w:p>
     <w:p>
       <w:pPr>
@@ -7757,7 +7722,7 @@
           <w:lang w:val="fr-FR"/>
         </w:rPr>
       </w:pPr>
-      <w:bookmarkStart w:id="7" w:name="_Toc509500075"/>
+      <w:bookmarkStart w:id="5" w:name="_Toc509500075"/>
       <w:r>
         <w:rPr>
           <w:lang w:val="fr-FR"/>
@@ -7765,7 +7730,7 @@
         <w:lastRenderedPageBreak/>
         <w:t>Fiches Descriptives</w:t>
       </w:r>
-      <w:bookmarkEnd w:id="7"/>
+      <w:bookmarkEnd w:id="5"/>
     </w:p>
     <w:p>
       <w:pPr>
@@ -7818,9 +7783,9 @@
           <w:lang w:val="fr-FR"/>
         </w:rPr>
       </w:pPr>
-      <w:bookmarkStart w:id="8" w:name="OLE_LINK1"/>
-      <w:bookmarkStart w:id="9" w:name="OLE_LINK2"/>
-      <w:bookmarkStart w:id="10" w:name="_Toc509500076"/>
+      <w:bookmarkStart w:id="6" w:name="OLE_LINK1"/>
+      <w:bookmarkStart w:id="7" w:name="OLE_LINK2"/>
+      <w:bookmarkStart w:id="8" w:name="_Toc509500076"/>
       <w:proofErr w:type="spellStart"/>
       <w:r>
         <w:rPr>
@@ -7835,15 +7800,15 @@
         </w:rPr>
         <w:t xml:space="preserve"> </w:t>
       </w:r>
+      <w:bookmarkEnd w:id="6"/>
+      <w:bookmarkEnd w:id="7"/>
+      <w:r>
+        <w:rPr>
+          <w:lang w:val="fr-FR"/>
+        </w:rPr>
+        <w:t>1</w:t>
+      </w:r>
       <w:bookmarkEnd w:id="8"/>
-      <w:bookmarkEnd w:id="9"/>
-      <w:r>
-        <w:rPr>
-          <w:lang w:val="fr-FR"/>
-        </w:rPr>
-        <w:t>1</w:t>
-      </w:r>
-      <w:bookmarkEnd w:id="10"/>
     </w:p>
     <w:p>
       <w:pPr>
@@ -7897,14 +7862,14 @@
           <w:lang w:val="fr-FR"/>
         </w:rPr>
       </w:pPr>
-      <w:bookmarkStart w:id="11" w:name="_Toc509500077"/>
+      <w:bookmarkStart w:id="9" w:name="_Toc509500077"/>
       <w:r>
         <w:rPr>
           <w:lang w:val="fr-FR"/>
         </w:rPr>
         <w:t>Description des enchaînements :</w:t>
       </w:r>
-      <w:bookmarkEnd w:id="11"/>
+      <w:bookmarkEnd w:id="9"/>
       <w:r>
         <w:rPr>
           <w:lang w:val="fr-FR"/>
@@ -8253,7 +8218,7 @@
           <w:lang w:val="fr-FR"/>
         </w:rPr>
       </w:pPr>
-      <w:bookmarkStart w:id="12" w:name="_Toc509500078"/>
+      <w:bookmarkStart w:id="10" w:name="_Toc509500078"/>
       <w:r>
         <w:rPr>
           <w:lang w:val="fr-FR"/>
@@ -8267,7 +8232,7 @@
         </w:rPr>
         <w:t>d’IHM:</w:t>
       </w:r>
-      <w:bookmarkEnd w:id="12"/>
+      <w:bookmarkEnd w:id="10"/>
       <w:proofErr w:type="gramEnd"/>
       <w:r>
         <w:rPr>
@@ -8667,7 +8632,7 @@
       <w:pPr>
         <w:pStyle w:val="Titre2"/>
       </w:pPr>
-      <w:bookmarkStart w:id="13" w:name="_Toc509500079"/>
+      <w:bookmarkStart w:id="11" w:name="_Toc509500079"/>
       <w:proofErr w:type="spellStart"/>
       <w:r>
         <w:lastRenderedPageBreak/>
@@ -8677,7 +8642,7 @@
       <w:r>
         <w:t xml:space="preserve"> 2</w:t>
       </w:r>
-      <w:bookmarkEnd w:id="13"/>
+      <w:bookmarkEnd w:id="11"/>
     </w:p>
     <w:p>
       <w:r>
@@ -8685,152 +8650,512 @@
       </w:r>
     </w:p>
     <w:p>
+      <w:r>
+        <w:br w:type="page"/>
+      </w:r>
+    </w:p>
+    <w:p>
       <w:pPr>
         <w:pStyle w:val="Titre1"/>
         <w:rPr>
           <w:lang w:val="fr-FR"/>
         </w:rPr>
       </w:pPr>
-      <w:bookmarkStart w:id="14" w:name="_Toc297565164"/>
-      <w:bookmarkStart w:id="15" w:name="_Toc297565165"/>
-      <w:bookmarkStart w:id="16" w:name="_Toc297565166"/>
-      <w:bookmarkStart w:id="17" w:name="_Toc297565167"/>
-      <w:bookmarkStart w:id="18" w:name="_Toc509500080"/>
+      <w:bookmarkStart w:id="12" w:name="_Toc297565164"/>
+      <w:bookmarkStart w:id="13" w:name="_Toc297565165"/>
+      <w:bookmarkStart w:id="14" w:name="_Toc297565166"/>
+      <w:bookmarkStart w:id="15" w:name="_Toc297565167"/>
+      <w:bookmarkStart w:id="16" w:name="_Toc509500080"/>
+      <w:bookmarkEnd w:id="12"/>
+      <w:bookmarkEnd w:id="13"/>
       <w:bookmarkEnd w:id="14"/>
       <w:bookmarkEnd w:id="15"/>
+      <w:r>
+        <w:rPr>
+          <w:lang w:val="fr-FR"/>
+        </w:rPr>
+        <w:lastRenderedPageBreak/>
+        <w:t>Modèle Entité-Association</w:t>
+      </w:r>
       <w:bookmarkEnd w:id="16"/>
-      <w:bookmarkEnd w:id="17"/>
-      <w:r>
-        <w:rPr>
-          <w:lang w:val="fr-FR"/>
-        </w:rPr>
-        <w:t>Modèle Entité-Association</w:t>
-      </w:r>
-      <w:r>
-        <w:rPr>
-          <w:lang w:val="fr-FR"/>
-        </w:rPr>
-        <w:t xml:space="preserve"> (</w:t>
-      </w:r>
-      <w:proofErr w:type="spellStart"/>
-      <w:r>
-        <w:rPr>
-          <w:lang w:val="fr-FR"/>
-        </w:rPr>
-        <w:t>DBMain</w:t>
-      </w:r>
-      <w:proofErr w:type="spellEnd"/>
-      <w:r>
-        <w:rPr>
-          <w:lang w:val="fr-FR"/>
-        </w:rPr>
-        <w:t>)</w:t>
-      </w:r>
-      <w:bookmarkEnd w:id="18"/>
     </w:p>
     <w:p>
       <w:pPr>
-        <w:jc w:val="both"/>
-        <w:rPr>
-          <w:lang w:val="fr-FR"/>
-        </w:rPr>
-      </w:pPr>
-      <w:r>
-        <w:rPr>
-          <w:lang w:val="fr-FR"/>
-        </w:rPr>
-        <w:t>Modèle E/A + CI relatif au problème avec explications</w:t>
-      </w:r>
-      <w:r>
-        <w:rPr>
-          <w:lang w:val="fr-FR"/>
-        </w:rPr>
-        <w:t xml:space="preserve"> </w:t>
-      </w:r>
-      <w:r>
-        <w:rPr>
-          <w:lang w:val="fr-FR"/>
-        </w:rPr>
-        <w:t xml:space="preserve">- </w:t>
-      </w:r>
-      <w:r>
-        <w:rPr>
-          <w:b/>
-          <w:lang w:val="fr-FR"/>
-        </w:rPr>
-        <w:t>Les</w:t>
-      </w:r>
-      <w:r>
-        <w:rPr>
-          <w:b/>
-          <w:lang w:val="fr-FR"/>
-        </w:rPr>
-        <w:t xml:space="preserve"> </w:t>
-      </w:r>
-      <w:r>
-        <w:rPr>
-          <w:b/>
-          <w:lang w:val="fr-FR"/>
-        </w:rPr>
-        <w:t>contraintes</w:t>
-      </w:r>
-      <w:r>
-        <w:rPr>
-          <w:b/>
-          <w:lang w:val="fr-FR"/>
-        </w:rPr>
-        <w:t xml:space="preserve"> </w:t>
-      </w:r>
-      <w:r>
-        <w:rPr>
-          <w:b/>
-          <w:lang w:val="fr-FR"/>
-        </w:rPr>
-        <w:t xml:space="preserve">seront toutes nommées : C1, C2 etc. Ces noms seront juste </w:t>
-      </w:r>
-      <w:r>
-        <w:rPr>
-          <w:b/>
-          <w:lang w:val="fr-FR"/>
-        </w:rPr>
-        <w:t>report</w:t>
-      </w:r>
-      <w:r>
-        <w:rPr>
-          <w:b/>
-          <w:lang w:val="fr-FR"/>
-        </w:rPr>
-        <w:t>és</w:t>
-      </w:r>
-      <w:r>
-        <w:rPr>
-          <w:b/>
-          <w:lang w:val="fr-FR"/>
-        </w:rPr>
-        <w:t xml:space="preserve"> dans le modèle relationnel</w:t>
-      </w:r>
-      <w:r>
-        <w:rPr>
-          <w:lang w:val="fr-FR"/>
-        </w:rPr>
-        <w:t>.</w:t>
+        <w:rPr>
+          <w:lang w:val="fr-FR"/>
+        </w:rPr>
+      </w:pPr>
+      <w:r>
+        <w:rPr>
+          <w:lang w:val="fr-FR"/>
+        </w:rPr>
+        <w:t>Voici ci-dessous le modèle entité-association de la base de données du projet :</w:t>
       </w:r>
     </w:p>
     <w:p>
       <w:pPr>
+        <w:rPr>
+          <w:lang w:val="fr-FR"/>
+        </w:rPr>
+      </w:pPr>
+      <w:r>
+        <w:rPr>
+          <w:noProof/>
+          <w:lang w:val="fr-FR"/>
+        </w:rPr>
+        <w:drawing>
+          <wp:inline distT="0" distB="0" distL="0" distR="0" wp14:anchorId="20592CB8" wp14:editId="1815591A">
+            <wp:extent cx="5270500" cy="3783330"/>
+            <wp:effectExtent l="0" t="0" r="0" b="1270"/>
+            <wp:docPr id="2" name="Image 2"/>
+            <wp:cNvGraphicFramePr>
+              <a:graphicFrameLocks xmlns:a="http://schemas.openxmlformats.org/drawingml/2006/main" noChangeAspect="1"/>
+            </wp:cNvGraphicFramePr>
+            <a:graphic xmlns:a="http://schemas.openxmlformats.org/drawingml/2006/main">
+              <a:graphicData uri="http://schemas.openxmlformats.org/drawingml/2006/picture">
+                <pic:pic xmlns:pic="http://schemas.openxmlformats.org/drawingml/2006/picture">
+                  <pic:nvPicPr>
+                    <pic:cNvPr id="1" name="EA.PNG"/>
+                    <pic:cNvPicPr/>
+                  </pic:nvPicPr>
+                  <pic:blipFill>
+                    <a:blip r:embed="rId9"/>
+                    <a:stretch>
+                      <a:fillRect/>
+                    </a:stretch>
+                  </pic:blipFill>
+                  <pic:spPr>
+                    <a:xfrm>
+                      <a:off x="0" y="0"/>
+                      <a:ext cx="5270500" cy="3783330"/>
+                    </a:xfrm>
+                    <a:prstGeom prst="rect">
+                      <a:avLst/>
+                    </a:prstGeom>
+                  </pic:spPr>
+                </pic:pic>
+              </a:graphicData>
+            </a:graphic>
+          </wp:inline>
+        </w:drawing>
+      </w:r>
+    </w:p>
+    <w:p>
+      <w:pPr>
+        <w:jc w:val="both"/>
+        <w:rPr>
+          <w:lang w:val="fr-FR"/>
+        </w:rPr>
+      </w:pPr>
+      <w:r>
+        <w:rPr>
+          <w:b/>
+          <w:lang w:val="fr-FR"/>
+        </w:rPr>
+        <w:t>C1</w:t>
+      </w:r>
+      <w:r>
+        <w:rPr>
+          <w:lang w:val="fr-FR"/>
+        </w:rPr>
+        <w:t> : Afin de pouvoir identifier le compte de chaque utilisateur, les adresses email doit être unique dans la base de données</w:t>
+      </w:r>
+      <w:r>
+        <w:rPr>
+          <w:lang w:val="fr-FR"/>
+        </w:rPr>
+        <w:t>.</w:t>
+      </w:r>
+    </w:p>
+    <w:p>
+      <w:pPr>
+        <w:jc w:val="both"/>
+        <w:rPr>
+          <w:lang w:val="fr-FR"/>
+        </w:rPr>
+      </w:pPr>
+      <w:r>
+        <w:rPr>
+          <w:b/>
+          <w:lang w:val="fr-FR"/>
+        </w:rPr>
+        <w:t>C2</w:t>
+      </w:r>
+      <w:r>
+        <w:rPr>
+          <w:lang w:val="fr-FR"/>
+        </w:rPr>
+        <w:t xml:space="preserve"> : Afin de pouvoir identifier chaque </w:t>
+      </w:r>
+      <w:r>
+        <w:rPr>
+          <w:lang w:val="fr-FR"/>
+        </w:rPr>
+        <w:t xml:space="preserve">utilisateur grâce à leur </w:t>
+      </w:r>
+      <w:proofErr w:type="spellStart"/>
+      <w:r>
+        <w:rPr>
+          <w:lang w:val="fr-FR"/>
+        </w:rPr>
+        <w:t>token</w:t>
+      </w:r>
+      <w:proofErr w:type="spellEnd"/>
+      <w:r>
+        <w:rPr>
+          <w:lang w:val="fr-FR"/>
+        </w:rPr>
+        <w:t>, ceux-ci seront unique dans la base de données.</w:t>
+      </w:r>
+    </w:p>
+    <w:p>
+      <w:pPr>
+        <w:jc w:val="both"/>
+        <w:rPr>
+          <w:lang w:val="fr-FR"/>
+        </w:rPr>
+      </w:pPr>
+      <w:r>
+        <w:rPr>
+          <w:b/>
+          <w:lang w:val="fr-FR"/>
+        </w:rPr>
+        <w:t>C3</w:t>
+      </w:r>
+      <w:r>
+        <w:rPr>
+          <w:lang w:val="fr-FR"/>
+        </w:rPr>
+        <w:t> : Afin de pouvoir garder les concours équitables, les organisateurs ne pourront pas participer à leurs propres concours.</w:t>
+      </w:r>
+    </w:p>
+    <w:p>
+      <w:pPr>
+        <w:jc w:val="both"/>
+        <w:rPr>
+          <w:lang w:val="fr-FR"/>
+        </w:rPr>
+      </w:pPr>
+      <w:r>
+        <w:rPr>
+          <w:b/>
+          <w:lang w:val="fr-FR"/>
+        </w:rPr>
+        <w:t>C4</w:t>
+      </w:r>
+      <w:r>
+        <w:rPr>
+          <w:lang w:val="fr-FR"/>
+        </w:rPr>
+        <w:t> : Afin de pouvoir préserver une chronologie logique, la date de fin du concours devra être plus ancienne que la date de début.</w:t>
+      </w:r>
+    </w:p>
+    <w:p>
+      <w:pPr>
+        <w:jc w:val="both"/>
+        <w:rPr>
+          <w:lang w:val="fr-FR"/>
+        </w:rPr>
+      </w:pPr>
+      <w:r>
+        <w:rPr>
+          <w:b/>
+          <w:lang w:val="fr-FR"/>
+        </w:rPr>
+        <w:t>C</w:t>
+      </w:r>
+      <w:r>
+        <w:rPr>
+          <w:b/>
+          <w:lang w:val="fr-FR"/>
+        </w:rPr>
+        <w:t>5</w:t>
+      </w:r>
+      <w:r>
+        <w:rPr>
+          <w:lang w:val="fr-FR"/>
+        </w:rPr>
+        <w:t xml:space="preserve"> : Afin de pouvoir préserver une chronologie logique, </w:t>
+      </w:r>
+      <w:r>
+        <w:rPr>
+          <w:lang w:val="fr-FR"/>
+        </w:rPr>
+        <w:t>la date du début du concours devra être plus ancienne que la date de la fin des inscriptions.</w:t>
+      </w:r>
+    </w:p>
+    <w:p>
+      <w:pPr>
+        <w:jc w:val="both"/>
+        <w:rPr>
+          <w:lang w:val="fr-FR"/>
+        </w:rPr>
+      </w:pPr>
+      <w:r>
+        <w:rPr>
+          <w:b/>
+          <w:lang w:val="fr-FR"/>
+        </w:rPr>
+        <w:t>C</w:t>
+      </w:r>
+      <w:r>
+        <w:rPr>
+          <w:b/>
+          <w:lang w:val="fr-FR"/>
+        </w:rPr>
+        <w:t>6</w:t>
+      </w:r>
+      <w:r>
+        <w:rPr>
+          <w:lang w:val="fr-FR"/>
+        </w:rPr>
+        <w:t xml:space="preserve"> : Afin de pouvoir </w:t>
+      </w:r>
+      <w:r>
+        <w:rPr>
+          <w:lang w:val="fr-FR"/>
+        </w:rPr>
+        <w:t>garantir qu’une solution soit déposée dans les délais</w:t>
+      </w:r>
+      <w:r>
+        <w:rPr>
+          <w:lang w:val="fr-FR"/>
+        </w:rPr>
+        <w:t xml:space="preserve">, la date </w:t>
+      </w:r>
+      <w:r>
+        <w:rPr>
+          <w:lang w:val="fr-FR"/>
+        </w:rPr>
+        <w:t xml:space="preserve">de la soumission d’une solution </w:t>
+      </w:r>
+      <w:r>
+        <w:rPr>
+          <w:lang w:val="fr-FR"/>
+        </w:rPr>
+        <w:t>devra être plus ancienne que la date de début</w:t>
+      </w:r>
+      <w:r>
+        <w:rPr>
+          <w:lang w:val="fr-FR"/>
+        </w:rPr>
+        <w:t xml:space="preserve"> du concours</w:t>
+      </w:r>
+      <w:r>
+        <w:rPr>
+          <w:lang w:val="fr-FR"/>
+        </w:rPr>
+        <w:t>.</w:t>
+      </w:r>
+    </w:p>
+    <w:p>
+      <w:pPr>
+        <w:jc w:val="both"/>
+        <w:rPr>
+          <w:lang w:val="fr-FR"/>
+        </w:rPr>
+      </w:pPr>
+      <w:r>
+        <w:rPr>
+          <w:b/>
+          <w:lang w:val="fr-FR"/>
+        </w:rPr>
+        <w:t>C</w:t>
+      </w:r>
+      <w:r>
+        <w:rPr>
+          <w:b/>
+          <w:lang w:val="fr-FR"/>
+        </w:rPr>
+        <w:t>7</w:t>
+      </w:r>
+      <w:r>
+        <w:rPr>
+          <w:lang w:val="fr-FR"/>
+        </w:rPr>
+        <w:t xml:space="preserve"> : </w:t>
+      </w:r>
+      <w:r>
+        <w:rPr>
+          <w:lang w:val="fr-FR"/>
+        </w:rPr>
+        <w:t xml:space="preserve">Afin de pouvoir garantir qu’une solution soit déposée dans les délais, la date de la soumission d’une solution devra être plus </w:t>
+      </w:r>
+      <w:r>
+        <w:rPr>
+          <w:lang w:val="fr-FR"/>
+        </w:rPr>
+        <w:t>récente</w:t>
+      </w:r>
+      <w:r>
+        <w:rPr>
+          <w:lang w:val="fr-FR"/>
+        </w:rPr>
+        <w:t xml:space="preserve"> que la date de </w:t>
+      </w:r>
+      <w:r>
+        <w:rPr>
+          <w:lang w:val="fr-FR"/>
+        </w:rPr>
+        <w:t>fin</w:t>
+      </w:r>
+      <w:r>
+        <w:rPr>
+          <w:lang w:val="fr-FR"/>
+        </w:rPr>
+        <w:t xml:space="preserve"> du concours.</w:t>
+      </w:r>
+    </w:p>
+    <w:p>
+      <w:pPr>
+        <w:rPr>
+          <w:lang w:val="fr-FR"/>
+        </w:rPr>
+      </w:pPr>
+      <w:r>
+        <w:rPr>
+          <w:lang w:val="fr-FR"/>
+        </w:rPr>
+        <w:br w:type="page"/>
+      </w:r>
+    </w:p>
+    <w:p>
+      <w:pPr>
+        <w:jc w:val="both"/>
+        <w:rPr>
+          <w:lang w:val="fr-FR"/>
+        </w:rPr>
+      </w:pPr>
+      <w:r>
+        <w:rPr>
+          <w:b/>
+          <w:lang w:val="fr-FR"/>
+        </w:rPr>
+        <w:lastRenderedPageBreak/>
+        <w:t>C</w:t>
+      </w:r>
+      <w:r>
+        <w:rPr>
+          <w:b/>
+          <w:lang w:val="fr-FR"/>
+        </w:rPr>
+        <w:t>8</w:t>
+      </w:r>
+      <w:r>
+        <w:rPr>
+          <w:lang w:val="fr-FR"/>
+        </w:rPr>
+        <w:t xml:space="preserve"> : Afin de pouvoir </w:t>
+      </w:r>
+      <w:r>
+        <w:rPr>
+          <w:lang w:val="fr-FR"/>
+        </w:rPr>
+        <w:t>prévenir que les challengers puissent uniquement participer à un concours donné avec une et une seule équipe, une vérification sera effectuée.</w:t>
+      </w:r>
+    </w:p>
+    <w:p>
+      <w:pPr>
+        <w:jc w:val="both"/>
+        <w:rPr>
+          <w:lang w:val="fr-FR"/>
+        </w:rPr>
+      </w:pPr>
+      <w:r>
+        <w:rPr>
+          <w:b/>
+          <w:lang w:val="fr-FR"/>
+        </w:rPr>
+        <w:t>C</w:t>
+      </w:r>
+      <w:r>
+        <w:rPr>
+          <w:b/>
+          <w:lang w:val="fr-FR"/>
+        </w:rPr>
+        <w:t>9</w:t>
+      </w:r>
+      <w:r>
+        <w:rPr>
+          <w:lang w:val="fr-FR"/>
+        </w:rPr>
+        <w:t xml:space="preserve"> : Afin de pouvoir garantir qu’une solution soit déposée </w:t>
+      </w:r>
+      <w:r>
+        <w:rPr>
+          <w:lang w:val="fr-FR"/>
+        </w:rPr>
+        <w:t>par une personne qui fasse partie de l’équipe à laquelle cette solution est liée,</w:t>
+      </w:r>
+      <w:r>
+        <w:rPr>
+          <w:lang w:val="fr-FR"/>
+        </w:rPr>
+        <w:t xml:space="preserve"> </w:t>
+      </w:r>
+      <w:r>
+        <w:rPr>
+          <w:lang w:val="fr-FR"/>
+        </w:rPr>
+        <w:t>une vérification sera effectuée.</w:t>
+      </w:r>
+    </w:p>
+    <w:p>
+      <w:pPr>
         <w:pStyle w:val="Titre1"/>
         <w:rPr>
           <w:lang w:val="fr-FR"/>
         </w:rPr>
       </w:pPr>
-      <w:bookmarkStart w:id="19" w:name="_Toc509500081"/>
+      <w:bookmarkStart w:id="17" w:name="_Toc509500081"/>
       <w:r>
         <w:rPr>
           <w:lang w:val="fr-FR"/>
         </w:rPr>
         <w:t>Modèle Relationnel normalisé</w:t>
       </w:r>
-      <w:bookmarkEnd w:id="19"/>
+      <w:bookmarkEnd w:id="17"/>
+    </w:p>
+    <w:p>
+      <w:pPr>
+        <w:rPr>
+          <w:lang w:val="fr-FR"/>
+        </w:rPr>
+      </w:pPr>
+      <w:r>
+        <w:rPr>
+          <w:lang w:val="fr-FR"/>
+        </w:rPr>
+        <w:t>4</w:t>
+      </w:r>
+      <w:r>
+        <w:rPr>
+          <w:lang w:val="fr-FR"/>
+        </w:rPr>
+        <w:tab/>
+        <w:t>Modèle Entité-Association</w:t>
+      </w:r>
+    </w:p>
+    <w:p>
+      <w:pPr>
+        <w:rPr>
+          <w:lang w:val="fr-FR"/>
+        </w:rPr>
+      </w:pPr>
+    </w:p>
+    <w:p>
+      <w:pPr>
+        <w:rPr>
+          <w:lang w:val="fr-FR"/>
+        </w:rPr>
+      </w:pPr>
+    </w:p>
+    <w:p>
+      <w:pPr>
+        <w:rPr>
+          <w:lang w:val="fr-FR"/>
+        </w:rPr>
+      </w:pPr>
     </w:p>
     <w:p>
       <w:pPr>
@@ -9014,7 +9339,7 @@
           <w:lang w:val="fr-FR"/>
         </w:rPr>
       </w:pPr>
-      <w:bookmarkStart w:id="20" w:name="_Toc509500082"/>
+      <w:bookmarkStart w:id="18" w:name="_Toc509500082"/>
       <w:r>
         <w:rPr>
           <w:lang w:val="fr-FR"/>
@@ -9027,7 +9352,7 @@
         </w:rPr>
         <w:t>schéma</w:t>
       </w:r>
-      <w:bookmarkEnd w:id="20"/>
+      <w:bookmarkEnd w:id="18"/>
     </w:p>
     <w:p>
       <w:pPr>
@@ -9107,56 +9432,58 @@
           <w:lang w:val="fr-FR"/>
         </w:rPr>
       </w:pPr>
-      <w:bookmarkStart w:id="21" w:name="_Toc297565171"/>
-      <w:bookmarkStart w:id="22" w:name="_Toc297565172"/>
-      <w:bookmarkStart w:id="23" w:name="_Toc297565173"/>
-      <w:bookmarkStart w:id="24" w:name="_Toc297565174"/>
-      <w:bookmarkStart w:id="25" w:name="_Toc297565175"/>
-      <w:bookmarkStart w:id="26" w:name="_Toc297565176"/>
-      <w:bookmarkStart w:id="27" w:name="_Toc297565267"/>
-      <w:bookmarkStart w:id="28" w:name="_Toc297565271"/>
-      <w:bookmarkStart w:id="29" w:name="_Toc297565275"/>
-      <w:bookmarkStart w:id="30" w:name="_Toc297565305"/>
-      <w:bookmarkStart w:id="31" w:name="_Toc297565331"/>
-      <w:bookmarkStart w:id="32" w:name="_Toc297565335"/>
-      <w:bookmarkStart w:id="33" w:name="_Toc297565336"/>
-      <w:bookmarkStart w:id="34" w:name="_Toc297565337"/>
-      <w:bookmarkStart w:id="35" w:name="_Toc297565338"/>
-      <w:bookmarkStart w:id="36" w:name="_Toc297565339"/>
-      <w:bookmarkStart w:id="37" w:name="_Toc297565340"/>
-      <w:bookmarkStart w:id="38" w:name="_Toc297565341"/>
-      <w:bookmarkStart w:id="39" w:name="_Toc297565342"/>
-      <w:bookmarkStart w:id="40" w:name="_Toc297565343"/>
-      <w:bookmarkStart w:id="41" w:name="_Toc297565344"/>
-      <w:bookmarkStart w:id="42" w:name="_Toc297565345"/>
-      <w:bookmarkStart w:id="43" w:name="_Toc297565346"/>
-      <w:bookmarkStart w:id="44" w:name="_Toc297565347"/>
-      <w:bookmarkStart w:id="45" w:name="_Toc297565348"/>
-      <w:bookmarkStart w:id="46" w:name="_Toc297565349"/>
-      <w:bookmarkStart w:id="47" w:name="_Toc297565350"/>
-      <w:bookmarkStart w:id="48" w:name="_Toc297565351"/>
-      <w:bookmarkStart w:id="49" w:name="_Toc297565352"/>
-      <w:bookmarkStart w:id="50" w:name="_Toc297565353"/>
-      <w:bookmarkStart w:id="51" w:name="_Toc297565354"/>
-      <w:bookmarkStart w:id="52" w:name="_Toc297565355"/>
-      <w:bookmarkStart w:id="53" w:name="_Toc297565356"/>
-      <w:bookmarkStart w:id="54" w:name="_Toc297565357"/>
-      <w:bookmarkStart w:id="55" w:name="_Toc297565358"/>
-      <w:bookmarkStart w:id="56" w:name="_Toc297565359"/>
-      <w:bookmarkStart w:id="57" w:name="_Toc297565360"/>
-      <w:bookmarkStart w:id="58" w:name="_Toc297565361"/>
-      <w:bookmarkStart w:id="59" w:name="_Toc297565362"/>
-      <w:bookmarkStart w:id="60" w:name="_Toc297565363"/>
-      <w:bookmarkStart w:id="61" w:name="_Toc297565364"/>
-      <w:bookmarkStart w:id="62" w:name="_Toc297565365"/>
-      <w:bookmarkStart w:id="63" w:name="_Toc297565366"/>
-      <w:bookmarkStart w:id="64" w:name="_Toc297565367"/>
-      <w:bookmarkStart w:id="65" w:name="_Toc297565368"/>
-      <w:bookmarkStart w:id="66" w:name="_Toc297565369"/>
-      <w:bookmarkStart w:id="67" w:name="_Toc297565370"/>
-      <w:bookmarkStart w:id="68" w:name="_Toc297565371"/>
-      <w:bookmarkStart w:id="69" w:name="_Toc297565372"/>
-      <w:bookmarkStart w:id="70" w:name="_Toc509500083"/>
+      <w:bookmarkStart w:id="19" w:name="_Toc297565171"/>
+      <w:bookmarkStart w:id="20" w:name="_Toc297565172"/>
+      <w:bookmarkStart w:id="21" w:name="_Toc297565173"/>
+      <w:bookmarkStart w:id="22" w:name="_Toc297565174"/>
+      <w:bookmarkStart w:id="23" w:name="_Toc297565175"/>
+      <w:bookmarkStart w:id="24" w:name="_Toc297565176"/>
+      <w:bookmarkStart w:id="25" w:name="_Toc297565267"/>
+      <w:bookmarkStart w:id="26" w:name="_Toc297565271"/>
+      <w:bookmarkStart w:id="27" w:name="_Toc297565275"/>
+      <w:bookmarkStart w:id="28" w:name="_Toc297565305"/>
+      <w:bookmarkStart w:id="29" w:name="_Toc297565331"/>
+      <w:bookmarkStart w:id="30" w:name="_Toc297565335"/>
+      <w:bookmarkStart w:id="31" w:name="_Toc297565336"/>
+      <w:bookmarkStart w:id="32" w:name="_Toc297565337"/>
+      <w:bookmarkStart w:id="33" w:name="_Toc297565338"/>
+      <w:bookmarkStart w:id="34" w:name="_Toc297565339"/>
+      <w:bookmarkStart w:id="35" w:name="_Toc297565340"/>
+      <w:bookmarkStart w:id="36" w:name="_Toc297565341"/>
+      <w:bookmarkStart w:id="37" w:name="_Toc297565342"/>
+      <w:bookmarkStart w:id="38" w:name="_Toc297565343"/>
+      <w:bookmarkStart w:id="39" w:name="_Toc297565344"/>
+      <w:bookmarkStart w:id="40" w:name="_Toc297565345"/>
+      <w:bookmarkStart w:id="41" w:name="_Toc297565346"/>
+      <w:bookmarkStart w:id="42" w:name="_Toc297565347"/>
+      <w:bookmarkStart w:id="43" w:name="_Toc297565348"/>
+      <w:bookmarkStart w:id="44" w:name="_Toc297565349"/>
+      <w:bookmarkStart w:id="45" w:name="_Toc297565350"/>
+      <w:bookmarkStart w:id="46" w:name="_Toc297565351"/>
+      <w:bookmarkStart w:id="47" w:name="_Toc297565352"/>
+      <w:bookmarkStart w:id="48" w:name="_Toc297565353"/>
+      <w:bookmarkStart w:id="49" w:name="_Toc297565354"/>
+      <w:bookmarkStart w:id="50" w:name="_Toc297565355"/>
+      <w:bookmarkStart w:id="51" w:name="_Toc297565356"/>
+      <w:bookmarkStart w:id="52" w:name="_Toc297565357"/>
+      <w:bookmarkStart w:id="53" w:name="_Toc297565358"/>
+      <w:bookmarkStart w:id="54" w:name="_Toc297565359"/>
+      <w:bookmarkStart w:id="55" w:name="_Toc297565360"/>
+      <w:bookmarkStart w:id="56" w:name="_Toc297565361"/>
+      <w:bookmarkStart w:id="57" w:name="_Toc297565362"/>
+      <w:bookmarkStart w:id="58" w:name="_Toc297565363"/>
+      <w:bookmarkStart w:id="59" w:name="_Toc297565364"/>
+      <w:bookmarkStart w:id="60" w:name="_Toc297565365"/>
+      <w:bookmarkStart w:id="61" w:name="_Toc297565366"/>
+      <w:bookmarkStart w:id="62" w:name="_Toc297565367"/>
+      <w:bookmarkStart w:id="63" w:name="_Toc297565368"/>
+      <w:bookmarkStart w:id="64" w:name="_Toc297565369"/>
+      <w:bookmarkStart w:id="65" w:name="_Toc297565370"/>
+      <w:bookmarkStart w:id="66" w:name="_Toc297565371"/>
+      <w:bookmarkStart w:id="67" w:name="_Toc297565372"/>
+      <w:bookmarkStart w:id="68" w:name="_Toc509500083"/>
+      <w:bookmarkEnd w:id="19"/>
+      <w:bookmarkEnd w:id="20"/>
       <w:bookmarkEnd w:id="21"/>
       <w:bookmarkEnd w:id="22"/>
       <w:bookmarkEnd w:id="23"/>
@@ -9204,15 +9531,13 @@
       <w:bookmarkEnd w:id="65"/>
       <w:bookmarkEnd w:id="66"/>
       <w:bookmarkEnd w:id="67"/>
+      <w:r>
+        <w:rPr>
+          <w:lang w:val="fr-FR"/>
+        </w:rPr>
+        <w:t>Signatures</w:t>
+      </w:r>
       <w:bookmarkEnd w:id="68"/>
-      <w:bookmarkEnd w:id="69"/>
-      <w:r>
-        <w:rPr>
-          <w:lang w:val="fr-FR"/>
-        </w:rPr>
-        <w:t>Signatures</w:t>
-      </w:r>
-      <w:bookmarkEnd w:id="70"/>
     </w:p>
     <w:p>
       <w:pPr>
@@ -9337,9 +9662,9 @@
       </w:pPr>
     </w:p>
     <w:sectPr>
-      <w:headerReference w:type="default" r:id="rId9"/>
-      <w:footerReference w:type="even" r:id="rId10"/>
-      <w:footerReference w:type="default" r:id="rId11"/>
+      <w:headerReference w:type="default" r:id="rId10"/>
+      <w:footerReference w:type="even" r:id="rId11"/>
+      <w:footerReference w:type="default" r:id="rId12"/>
       <w:pgSz w:w="11900" w:h="16840"/>
       <w:pgMar w:top="1440" w:right="1800" w:bottom="1440" w:left="1800" w:header="708" w:footer="708" w:gutter="0"/>
       <w:cols w:space="708"/>

</xml_diff>